<commit_message>
Refine documentation on KB-file-formats
The filter processing only works on single lexreps, that was not clear from the documentation.
</commit_message>
<xml_diff>
--- a/docs/KB-file-formats.docx
+++ b/docs/KB-file-formats.docx
@@ -1,6 +1,6 @@
 
 <file path=word/document.xml><?xml version="1.0" encoding="utf-8"?>
-<w:document xmlns:wpc="http://schemas.microsoft.com/office/word/2010/wordprocessingCanvas" xmlns:cx="http://schemas.microsoft.com/office/drawing/2014/chartex" xmlns:cx1="http://schemas.microsoft.com/office/drawing/2015/9/8/chartex" xmlns:cx2="http://schemas.microsoft.com/office/drawing/2015/10/21/chartex" xmlns:cx3="http://schemas.microsoft.com/office/drawing/2016/5/9/chartex" xmlns:cx4="http://schemas.microsoft.com/office/drawing/2016/5/10/chartex" xmlns:cx5="http://schemas.microsoft.com/office/drawing/2016/5/11/chartex" xmlns:cx6="http://schemas.microsoft.com/office/drawing/2016/5/12/chartex" xmlns:cx7="http://schemas.microsoft.com/office/drawing/2016/5/13/chartex" xmlns:cx8="http://schemas.microsoft.com/office/drawing/2016/5/14/chartex" xmlns:mc="http://schemas.openxmlformats.org/markup-compatibility/2006" xmlns:aink="http://schemas.microsoft.com/office/drawing/2016/ink" xmlns:am3d="http://schemas.microsoft.com/office/drawing/2017/model3d" xmlns:o="urn:schemas-microsoft-com:office:office" xmlns:r="http://schemas.openxmlformats.org/officeDocument/2006/relationships" xmlns:m="http://schemas.openxmlformats.org/officeDocument/2006/math" xmlns:v="urn:schemas-microsoft-com:vml" xmlns:wp14="http://schemas.microsoft.com/office/word/2010/wordprocessingDrawing" xmlns:wp="http://schemas.openxmlformats.org/drawingml/2006/wordprocessingDrawing" xmlns:w10="urn:schemas-microsoft-com:office:word" xmlns:w="http://schemas.openxmlformats.org/wordprocessingml/2006/main" xmlns:w14="http://schemas.microsoft.com/office/word/2010/wordml" xmlns:w15="http://schemas.microsoft.com/office/word/2012/wordml" xmlns:w16cex="http://schemas.microsoft.com/office/word/2018/wordml/cex" xmlns:w16cid="http://schemas.microsoft.com/office/word/2016/wordml/cid" xmlns:w16="http://schemas.microsoft.com/office/word/2018/wordml" xmlns:w16se="http://schemas.microsoft.com/office/word/2015/wordml/symex" xmlns:wpg="http://schemas.microsoft.com/office/word/2010/wordprocessingGroup" xmlns:wpi="http://schemas.microsoft.com/office/word/2010/wordprocessingInk" xmlns:wne="http://schemas.microsoft.com/office/word/2006/wordml" xmlns:wps="http://schemas.microsoft.com/office/word/2010/wordprocessingShape" mc:Ignorable="w14 w15 w16se w16cid w16 w16cex wp14">
+<w:document xmlns:wpc="http://schemas.microsoft.com/office/word/2010/wordprocessingCanvas" xmlns:cx="http://schemas.microsoft.com/office/drawing/2014/chartex" xmlns:cx1="http://schemas.microsoft.com/office/drawing/2015/9/8/chartex" xmlns:cx2="http://schemas.microsoft.com/office/drawing/2015/10/21/chartex" xmlns:cx3="http://schemas.microsoft.com/office/drawing/2016/5/9/chartex" xmlns:cx4="http://schemas.microsoft.com/office/drawing/2016/5/10/chartex" xmlns:cx5="http://schemas.microsoft.com/office/drawing/2016/5/11/chartex" xmlns:cx6="http://schemas.microsoft.com/office/drawing/2016/5/12/chartex" xmlns:cx7="http://schemas.microsoft.com/office/drawing/2016/5/13/chartex" xmlns:cx8="http://schemas.microsoft.com/office/drawing/2016/5/14/chartex" xmlns:mc="http://schemas.openxmlformats.org/markup-compatibility/2006" xmlns:aink="http://schemas.microsoft.com/office/drawing/2016/ink" xmlns:am3d="http://schemas.microsoft.com/office/drawing/2017/model3d" xmlns:o="urn:schemas-microsoft-com:office:office" xmlns:r="http://schemas.openxmlformats.org/officeDocument/2006/relationships" xmlns:m="http://schemas.openxmlformats.org/officeDocument/2006/math" xmlns:v="urn:schemas-microsoft-com:vml" xmlns:wp14="http://schemas.microsoft.com/office/word/2010/wordprocessingDrawing" xmlns:wp="http://schemas.openxmlformats.org/drawingml/2006/wordprocessingDrawing" xmlns:w10="urn:schemas-microsoft-com:office:word" xmlns:w="http://schemas.openxmlformats.org/wordprocessingml/2006/main" xmlns:w14="http://schemas.microsoft.com/office/word/2010/wordml" xmlns:w15="http://schemas.microsoft.com/office/word/2012/wordml" xmlns:w16cex="http://schemas.microsoft.com/office/word/2018/wordml/cex" xmlns:w16cid="http://schemas.microsoft.com/office/word/2016/wordml/cid" xmlns:w16="http://schemas.microsoft.com/office/word/2018/wordml" xmlns:w16sdtdh="http://schemas.microsoft.com/office/word/2020/wordml/sdtdatahash" xmlns:w16se="http://schemas.microsoft.com/office/word/2015/wordml/symex" xmlns:wpg="http://schemas.microsoft.com/office/word/2010/wordprocessingGroup" xmlns:wpi="http://schemas.microsoft.com/office/word/2010/wordprocessingInk" xmlns:wne="http://schemas.microsoft.com/office/word/2006/wordml" xmlns:wps="http://schemas.microsoft.com/office/word/2010/wordprocessingShape" mc:Ignorable="w14 w15 w16se w16cid w16 w16cex w16sdtdh wp14">
   <w:body>
     <w:p>
       <w:pPr>
@@ -747,10 +747,855 @@
       </w:r>
     </w:p>
     <w:p>
-      <w:pPr>
-        <w:spacing w:after="0"/>
-      </w:pPr>
-      <w:r>
+      <w:r>
+        <w:t xml:space="preserve">Beware that the filter operates on single </w:t>
+      </w:r>
+      <w:proofErr w:type="spellStart"/>
+      <w:r>
+        <w:t>lexreps</w:t>
+      </w:r>
+      <w:proofErr w:type="spellEnd"/>
+      <w:r>
+        <w:t xml:space="preserve">, not merged </w:t>
+      </w:r>
+      <w:proofErr w:type="spellStart"/>
+      <w:r>
+        <w:t>lexreps</w:t>
+      </w:r>
+      <w:proofErr w:type="spellEnd"/>
+      <w:r>
+        <w:t xml:space="preserve">. When, at the end of processing, </w:t>
+      </w:r>
+      <w:proofErr w:type="spellStart"/>
+      <w:r>
+        <w:t>lexreps</w:t>
+      </w:r>
+      <w:proofErr w:type="spellEnd"/>
+      <w:r>
+        <w:t xml:space="preserve"> are merged, they become a sequence of single </w:t>
+      </w:r>
+      <w:proofErr w:type="spellStart"/>
+      <w:r>
+        <w:t>lexreps</w:t>
+      </w:r>
+      <w:proofErr w:type="spellEnd"/>
+      <w:r>
+        <w:t>.</w:t>
+      </w:r>
+    </w:p>
+    <w:p>
+      <w:r>
+        <w:t xml:space="preserve">From the TRACE </w:t>
+      </w:r>
+      <w:proofErr w:type="gramStart"/>
+      <w:r>
+        <w:t>information</w:t>
+      </w:r>
+      <w:r>
+        <w:t xml:space="preserve"> :</w:t>
+      </w:r>
+      <w:proofErr w:type="gramEnd"/>
+    </w:p>
+    <w:p>
+      <w:pPr>
+        <w:rPr>
+          <w:i/>
+          <w:iCs/>
+        </w:rPr>
+      </w:pPr>
+      <w:proofErr w:type="spellStart"/>
+      <w:r>
+        <w:rPr>
+          <w:b/>
+          <w:bCs/>
+          <w:i/>
+          <w:iCs/>
+        </w:rPr>
+        <w:t>ConceptFiltered</w:t>
+      </w:r>
+      <w:proofErr w:type="spellEnd"/>
+      <w:r>
+        <w:rPr>
+          <w:i/>
+          <w:iCs/>
+        </w:rPr>
+        <w:t>:&lt;</w:t>
+      </w:r>
+      <w:proofErr w:type="spellStart"/>
+      <w:r>
+        <w:rPr>
+          <w:i/>
+          <w:iCs/>
+        </w:rPr>
+        <w:t>lexrep</w:t>
+      </w:r>
+      <w:proofErr w:type="spellEnd"/>
+      <w:r>
+        <w:rPr>
+          <w:i/>
+          <w:iCs/>
+        </w:rPr>
+        <w:t xml:space="preserve"> id=3 type=Concept value="</w:t>
+      </w:r>
+      <w:proofErr w:type="spellStart"/>
+      <w:r>
+        <w:rPr>
+          <w:i/>
+          <w:iCs/>
+        </w:rPr>
+        <w:t>Tratado</w:t>
+      </w:r>
+      <w:proofErr w:type="spellEnd"/>
+      <w:r>
+        <w:rPr>
+          <w:i/>
+          <w:iCs/>
+        </w:rPr>
+        <w:t xml:space="preserve"> de </w:t>
+      </w:r>
+      <w:proofErr w:type="spellStart"/>
+      <w:r>
+        <w:rPr>
+          <w:i/>
+          <w:iCs/>
+        </w:rPr>
+        <w:t>Não-Proliferação</w:t>
+      </w:r>
+      <w:proofErr w:type="spellEnd"/>
+      <w:r>
+        <w:rPr>
+          <w:i/>
+          <w:iCs/>
+        </w:rPr>
+        <w:t xml:space="preserve"> Nuclear." index="</w:t>
+      </w:r>
+      <w:proofErr w:type="spellStart"/>
+      <w:r>
+        <w:rPr>
+          <w:b/>
+          <w:bCs/>
+          <w:i/>
+          <w:iCs/>
+        </w:rPr>
+        <w:t>tratado</w:t>
+      </w:r>
+      <w:proofErr w:type="spellEnd"/>
+      <w:r>
+        <w:rPr>
+          <w:b/>
+          <w:bCs/>
+          <w:i/>
+          <w:iCs/>
+        </w:rPr>
+        <w:t xml:space="preserve"> de </w:t>
+      </w:r>
+      <w:proofErr w:type="spellStart"/>
+      <w:r>
+        <w:rPr>
+          <w:b/>
+          <w:bCs/>
+          <w:i/>
+          <w:iCs/>
+        </w:rPr>
+        <w:t>não</w:t>
+      </w:r>
+      <w:proofErr w:type="spellEnd"/>
+      <w:r>
+        <w:rPr>
+          <w:b/>
+          <w:bCs/>
+          <w:i/>
+          <w:iCs/>
+        </w:rPr>
+        <w:t xml:space="preserve">- </w:t>
+      </w:r>
+      <w:proofErr w:type="spellStart"/>
+      <w:r>
+        <w:rPr>
+          <w:b/>
+          <w:bCs/>
+          <w:i/>
+          <w:iCs/>
+        </w:rPr>
+        <w:t>p</w:t>
+      </w:r>
+      <w:r>
+        <w:rPr>
+          <w:b/>
+          <w:bCs/>
+          <w:i/>
+          <w:iCs/>
+        </w:rPr>
+        <w:t>roliferação</w:t>
+      </w:r>
+      <w:proofErr w:type="spellEnd"/>
+      <w:r>
+        <w:rPr>
+          <w:b/>
+          <w:bCs/>
+          <w:i/>
+          <w:iCs/>
+        </w:rPr>
+        <w:t xml:space="preserve"> nuclear</w:t>
+      </w:r>
+      <w:r>
+        <w:rPr>
+          <w:i/>
+          <w:iCs/>
+        </w:rPr>
+        <w:t>" labels="</w:t>
+      </w:r>
+      <w:proofErr w:type="spellStart"/>
+      <w:proofErr w:type="gramStart"/>
+      <w:r>
+        <w:rPr>
+          <w:i/>
+          <w:iCs/>
+        </w:rPr>
+        <w:t>PTCon;PTNegation</w:t>
+      </w:r>
+      <w:proofErr w:type="spellEnd"/>
+      <w:proofErr w:type="gramEnd"/>
+      <w:r>
+        <w:rPr>
+          <w:i/>
+          <w:iCs/>
+        </w:rPr>
+        <w:t>(</w:t>
+      </w:r>
+      <w:proofErr w:type="spellStart"/>
+      <w:r>
+        <w:rPr>
+          <w:i/>
+          <w:iCs/>
+        </w:rPr>
+        <w:t>a:Entity,Negation</w:t>
+      </w:r>
+      <w:proofErr w:type="spellEnd"/>
+      <w:r>
+        <w:rPr>
+          <w:i/>
+          <w:iCs/>
+        </w:rPr>
+        <w:t>,);PTNPC;" /&gt;;</w:t>
+      </w:r>
+      <w:proofErr w:type="spellStart"/>
+      <w:r>
+        <w:rPr>
+          <w:b/>
+          <w:bCs/>
+          <w:i/>
+          <w:iCs/>
+        </w:rPr>
+        <w:t>tratado</w:t>
+      </w:r>
+      <w:proofErr w:type="spellEnd"/>
+      <w:r>
+        <w:rPr>
+          <w:b/>
+          <w:bCs/>
+          <w:i/>
+          <w:iCs/>
+        </w:rPr>
+        <w:t xml:space="preserve"> de </w:t>
+      </w:r>
+      <w:proofErr w:type="spellStart"/>
+      <w:r>
+        <w:rPr>
+          <w:b/>
+          <w:bCs/>
+          <w:i/>
+          <w:iCs/>
+        </w:rPr>
+        <w:t>não</w:t>
+      </w:r>
+      <w:r>
+        <w:rPr>
+          <w:b/>
+          <w:bCs/>
+          <w:i/>
+          <w:iCs/>
+        </w:rPr>
+        <w:t>-</w:t>
+      </w:r>
+      <w:r>
+        <w:rPr>
+          <w:b/>
+          <w:bCs/>
+          <w:i/>
+          <w:iCs/>
+        </w:rPr>
+        <w:t>p</w:t>
+      </w:r>
+      <w:r>
+        <w:rPr>
+          <w:b/>
+          <w:bCs/>
+          <w:i/>
+          <w:iCs/>
+        </w:rPr>
+        <w:t>roliferação</w:t>
+      </w:r>
+      <w:proofErr w:type="spellEnd"/>
+      <w:r>
+        <w:rPr>
+          <w:b/>
+          <w:bCs/>
+          <w:i/>
+          <w:iCs/>
+        </w:rPr>
+        <w:t xml:space="preserve"> nuclear</w:t>
+      </w:r>
+      <w:r>
+        <w:rPr>
+          <w:i/>
+          <w:iCs/>
+        </w:rPr>
+        <w:t>;</w:t>
+      </w:r>
+    </w:p>
+    <w:p>
+      <w:r>
+        <w:t>The filter entry from the Portuguese</w:t>
+      </w:r>
+      <w:r>
+        <w:t xml:space="preserve"> (“</w:t>
+      </w:r>
+      <w:proofErr w:type="spellStart"/>
+      <w:r>
+        <w:t>pt</w:t>
+      </w:r>
+      <w:proofErr w:type="spellEnd"/>
+      <w:r>
+        <w:t>”)</w:t>
+      </w:r>
+      <w:r>
+        <w:t xml:space="preserve"> filter </w:t>
+      </w:r>
+      <w:proofErr w:type="gramStart"/>
+      <w:r>
+        <w:t>file :</w:t>
+      </w:r>
+      <w:proofErr w:type="gramEnd"/>
+    </w:p>
+    <w:p>
+      <w:pPr>
+        <w:rPr>
+          <w:i/>
+          <w:iCs/>
+        </w:rPr>
+      </w:pPr>
+      <w:proofErr w:type="gramStart"/>
+      <w:r>
+        <w:rPr>
+          <w:i/>
+          <w:iCs/>
+        </w:rPr>
+        <w:t>;;</w:t>
+      </w:r>
+      <w:proofErr w:type="spellStart"/>
+      <w:proofErr w:type="gramEnd"/>
+      <w:r>
+        <w:rPr>
+          <w:i/>
+          <w:iCs/>
+        </w:rPr>
+        <w:t>Cnão</w:t>
+      </w:r>
+      <w:proofErr w:type="spellEnd"/>
+      <w:r>
+        <w:rPr>
+          <w:i/>
+          <w:iCs/>
+        </w:rPr>
+        <w:t>- ;</w:t>
+      </w:r>
+      <w:bookmarkStart w:id="3" w:name="_Hlk74313639"/>
+      <w:proofErr w:type="spellStart"/>
+      <w:r>
+        <w:rPr>
+          <w:i/>
+          <w:iCs/>
+        </w:rPr>
+        <w:t>não</w:t>
+      </w:r>
+      <w:bookmarkEnd w:id="3"/>
+      <w:proofErr w:type="spellEnd"/>
+      <w:r>
+        <w:rPr>
+          <w:i/>
+          <w:iCs/>
+        </w:rPr>
+        <w:t>-;0;to rewrite adjectives with '</w:t>
+      </w:r>
+      <w:proofErr w:type="spellStart"/>
+      <w:r>
+        <w:rPr>
+          <w:i/>
+          <w:iCs/>
+        </w:rPr>
+        <w:t>não</w:t>
+      </w:r>
+      <w:proofErr w:type="spellEnd"/>
+      <w:r>
+        <w:rPr>
+          <w:i/>
+          <w:iCs/>
+        </w:rPr>
+        <w:t>-' back together</w:t>
+      </w:r>
+    </w:p>
+    <w:p>
+      <w:r>
+        <w:t>Is applied here, since “</w:t>
+      </w:r>
+      <w:proofErr w:type="spellStart"/>
+      <w:r>
+        <w:rPr>
+          <w:b/>
+          <w:bCs/>
+        </w:rPr>
+        <w:t>tratado</w:t>
+      </w:r>
+      <w:proofErr w:type="spellEnd"/>
+      <w:r>
+        <w:rPr>
+          <w:b/>
+          <w:bCs/>
+        </w:rPr>
+        <w:t xml:space="preserve"> de </w:t>
+      </w:r>
+      <w:proofErr w:type="spellStart"/>
+      <w:r>
+        <w:rPr>
+          <w:b/>
+          <w:bCs/>
+        </w:rPr>
+        <w:t>não-</w:t>
+      </w:r>
+      <w:r>
+        <w:rPr>
+          <w:b/>
+          <w:bCs/>
+        </w:rPr>
+        <w:t>p</w:t>
+      </w:r>
+      <w:r>
+        <w:rPr>
+          <w:b/>
+          <w:bCs/>
+        </w:rPr>
+        <w:t>roliferação</w:t>
+      </w:r>
+      <w:proofErr w:type="spellEnd"/>
+      <w:r>
+        <w:rPr>
+          <w:b/>
+          <w:bCs/>
+        </w:rPr>
+        <w:t xml:space="preserve"> nuclear</w:t>
+      </w:r>
+      <w:r>
+        <w:rPr>
+          <w:b/>
+          <w:bCs/>
+        </w:rPr>
+        <w:t>”</w:t>
+      </w:r>
+      <w:r>
+        <w:t xml:space="preserve"> is a single </w:t>
+      </w:r>
+      <w:proofErr w:type="spellStart"/>
+      <w:r>
+        <w:t>lexrep</w:t>
+      </w:r>
+      <w:proofErr w:type="spellEnd"/>
+      <w:r>
+        <w:t>.</w:t>
+      </w:r>
+    </w:p>
+    <w:p>
+      <w:r>
+        <w:t>However, in the following Dutch (“</w:t>
+      </w:r>
+      <w:proofErr w:type="spellStart"/>
+      <w:r>
+        <w:t>nl</w:t>
+      </w:r>
+      <w:proofErr w:type="spellEnd"/>
+      <w:r>
+        <w:t>”) example:</w:t>
+      </w:r>
+    </w:p>
+    <w:p>
+      <w:pPr>
+        <w:rPr>
+          <w:i/>
+          <w:iCs/>
+        </w:rPr>
+      </w:pPr>
+      <w:proofErr w:type="spellStart"/>
+      <w:r>
+        <w:rPr>
+          <w:b/>
+          <w:bCs/>
+          <w:i/>
+          <w:iCs/>
+        </w:rPr>
+        <w:t>MergedConcept</w:t>
+      </w:r>
+      <w:proofErr w:type="spellEnd"/>
+      <w:r>
+        <w:rPr>
+          <w:i/>
+          <w:iCs/>
+        </w:rPr>
+        <w:t>:&lt;</w:t>
+      </w:r>
+      <w:proofErr w:type="spellStart"/>
+      <w:r>
+        <w:rPr>
+          <w:i/>
+          <w:iCs/>
+        </w:rPr>
+        <w:t>lexrep</w:t>
+      </w:r>
+      <w:proofErr w:type="spellEnd"/>
+      <w:r>
+        <w:rPr>
+          <w:i/>
+          <w:iCs/>
+        </w:rPr>
+        <w:t xml:space="preserve"> id=8 type=Concept value="</w:t>
+      </w:r>
+      <w:proofErr w:type="spellStart"/>
+      <w:r>
+        <w:rPr>
+          <w:i/>
+          <w:iCs/>
+        </w:rPr>
+        <w:t>niet</w:t>
+      </w:r>
+      <w:proofErr w:type="spellEnd"/>
+      <w:r>
+        <w:rPr>
+          <w:i/>
+          <w:iCs/>
+        </w:rPr>
+        <w:t>-" index="</w:t>
+      </w:r>
+      <w:proofErr w:type="spellStart"/>
+      <w:r>
+        <w:rPr>
+          <w:b/>
+          <w:bCs/>
+          <w:i/>
+          <w:iCs/>
+        </w:rPr>
+        <w:t>niet</w:t>
+      </w:r>
+      <w:proofErr w:type="spellEnd"/>
+      <w:r>
+        <w:rPr>
+          <w:b/>
+          <w:bCs/>
+          <w:i/>
+          <w:iCs/>
+        </w:rPr>
+        <w:t>-</w:t>
+      </w:r>
+      <w:r>
+        <w:rPr>
+          <w:i/>
+          <w:iCs/>
+        </w:rPr>
+        <w:t>" labels="</w:t>
+      </w:r>
+      <w:proofErr w:type="gramStart"/>
+      <w:r>
+        <w:rPr>
+          <w:i/>
+          <w:iCs/>
+        </w:rPr>
+        <w:t>NLAttradj;NLNegWord</w:t>
+      </w:r>
+      <w:proofErr w:type="gramEnd"/>
+      <w:r>
+        <w:rPr>
+          <w:i/>
+          <w:iCs/>
+        </w:rPr>
+        <w:t>(a:Entity,Negation,);NLNPcomp;Lit_niet-;" /&gt;;&lt;</w:t>
+      </w:r>
+      <w:proofErr w:type="spellStart"/>
+      <w:r>
+        <w:rPr>
+          <w:i/>
+          <w:iCs/>
+        </w:rPr>
+        <w:t>lexrep</w:t>
+      </w:r>
+      <w:proofErr w:type="spellEnd"/>
+      <w:r>
+        <w:rPr>
+          <w:i/>
+          <w:iCs/>
+        </w:rPr>
+        <w:t xml:space="preserve"> id=9 type=Concept value=" </w:t>
+      </w:r>
+      <w:proofErr w:type="spellStart"/>
+      <w:r>
+        <w:rPr>
+          <w:i/>
+          <w:iCs/>
+        </w:rPr>
+        <w:t>gecertificeerde</w:t>
+      </w:r>
+      <w:proofErr w:type="spellEnd"/>
+      <w:r>
+        <w:rPr>
+          <w:i/>
+          <w:iCs/>
+        </w:rPr>
+        <w:t>" index="</w:t>
+      </w:r>
+      <w:proofErr w:type="spellStart"/>
+      <w:r>
+        <w:rPr>
+          <w:b/>
+          <w:bCs/>
+          <w:i/>
+          <w:iCs/>
+        </w:rPr>
+        <w:t>gecertificeerde</w:t>
+      </w:r>
+      <w:proofErr w:type="spellEnd"/>
+      <w:r>
+        <w:rPr>
+          <w:i/>
+          <w:iCs/>
+        </w:rPr>
+        <w:t>" labels="</w:t>
+      </w:r>
+      <w:proofErr w:type="spellStart"/>
+      <w:r>
+        <w:rPr>
+          <w:i/>
+          <w:iCs/>
+        </w:rPr>
+        <w:t>NLAttradj;NLNPcomp</w:t>
+      </w:r>
+      <w:proofErr w:type="spellEnd"/>
+      <w:r>
+        <w:rPr>
+          <w:i/>
+          <w:iCs/>
+        </w:rPr>
+        <w:t>;" /&gt;;&lt;</w:t>
+      </w:r>
+      <w:proofErr w:type="spellStart"/>
+      <w:r>
+        <w:rPr>
+          <w:i/>
+          <w:iCs/>
+        </w:rPr>
+        <w:t>lexrep</w:t>
+      </w:r>
+      <w:proofErr w:type="spellEnd"/>
+      <w:r>
+        <w:rPr>
+          <w:i/>
+          <w:iCs/>
+        </w:rPr>
+        <w:t xml:space="preserve"> id=10 type=Concept value="</w:t>
+      </w:r>
+      <w:proofErr w:type="spellStart"/>
+      <w:r>
+        <w:rPr>
+          <w:b/>
+          <w:bCs/>
+          <w:i/>
+          <w:iCs/>
+        </w:rPr>
+        <w:t>uitzendbureaus</w:t>
+      </w:r>
+      <w:proofErr w:type="spellEnd"/>
+      <w:r>
+        <w:rPr>
+          <w:i/>
+          <w:iCs/>
+        </w:rPr>
+        <w:t>" index="</w:t>
+      </w:r>
+      <w:proofErr w:type="spellStart"/>
+      <w:r>
+        <w:rPr>
+          <w:i/>
+          <w:iCs/>
+        </w:rPr>
+        <w:t>uitzendbureaus</w:t>
+      </w:r>
+      <w:proofErr w:type="spellEnd"/>
+      <w:r>
+        <w:rPr>
+          <w:i/>
+          <w:iCs/>
+        </w:rPr>
+        <w:t>" labels="</w:t>
+      </w:r>
+      <w:proofErr w:type="spellStart"/>
+      <w:r>
+        <w:rPr>
+          <w:i/>
+          <w:iCs/>
+        </w:rPr>
+        <w:t>NLCon;NLNPcomp</w:t>
+      </w:r>
+      <w:proofErr w:type="spellEnd"/>
+      <w:r>
+        <w:rPr>
+          <w:i/>
+          <w:iCs/>
+        </w:rPr>
+        <w:t>;" /&gt;;sum=0.000000;</w:t>
+      </w:r>
+    </w:p>
+    <w:p>
+      <w:r>
+        <w:t>The filter entry from the Dutch (“</w:t>
+      </w:r>
+      <w:proofErr w:type="spellStart"/>
+      <w:r>
+        <w:t>nl</w:t>
+      </w:r>
+      <w:proofErr w:type="spellEnd"/>
+      <w:r>
+        <w:t xml:space="preserve">”) filter </w:t>
+      </w:r>
+      <w:proofErr w:type="gramStart"/>
+      <w:r>
+        <w:t>file :</w:t>
+      </w:r>
+      <w:proofErr w:type="gramEnd"/>
+    </w:p>
+    <w:p>
+      <w:pPr>
+        <w:rPr>
+          <w:i/>
+          <w:iCs/>
+        </w:rPr>
+      </w:pPr>
+      <w:proofErr w:type="gramStart"/>
+      <w:r>
+        <w:rPr>
+          <w:i/>
+          <w:iCs/>
+        </w:rPr>
+        <w:t>;;</w:t>
+      </w:r>
+      <w:proofErr w:type="spellStart"/>
+      <w:proofErr w:type="gramEnd"/>
+      <w:r>
+        <w:rPr>
+          <w:i/>
+          <w:iCs/>
+        </w:rPr>
+        <w:t>Cniet</w:t>
+      </w:r>
+      <w:proofErr w:type="spellEnd"/>
+      <w:r>
+        <w:rPr>
+          <w:i/>
+          <w:iCs/>
+        </w:rPr>
+        <w:t>- ;</w:t>
+      </w:r>
+      <w:proofErr w:type="spellStart"/>
+      <w:r>
+        <w:rPr>
+          <w:i/>
+          <w:iCs/>
+        </w:rPr>
+        <w:t>niet</w:t>
+      </w:r>
+      <w:proofErr w:type="spellEnd"/>
+      <w:r>
+        <w:rPr>
+          <w:i/>
+          <w:iCs/>
+        </w:rPr>
+        <w:t>-;0;to attach prefix back to the concept</w:t>
+      </w:r>
+    </w:p>
+    <w:p>
+      <w:r>
+        <w:t xml:space="preserve">Will not be applied here, since the “merged” </w:t>
+      </w:r>
+      <w:proofErr w:type="spellStart"/>
+      <w:r>
+        <w:t>lexrep</w:t>
+      </w:r>
+      <w:proofErr w:type="spellEnd"/>
+      <w:r>
+        <w:t xml:space="preserve"> is a sequence of 3 single </w:t>
+      </w:r>
+      <w:proofErr w:type="spellStart"/>
+      <w:proofErr w:type="gramStart"/>
+      <w:r>
+        <w:t>lexreps</w:t>
+      </w:r>
+      <w:proofErr w:type="spellEnd"/>
+      <w:r>
+        <w:t xml:space="preserve"> :</w:t>
+      </w:r>
+      <w:proofErr w:type="gramEnd"/>
+      <w:r>
+        <w:t xml:space="preserve"> “</w:t>
+      </w:r>
+      <w:proofErr w:type="spellStart"/>
+      <w:r>
+        <w:t>niet</w:t>
+      </w:r>
+      <w:proofErr w:type="spellEnd"/>
+      <w:r>
+        <w:t>-“, “</w:t>
+      </w:r>
+      <w:proofErr w:type="spellStart"/>
+      <w:r>
+        <w:t>gecertificeerde</w:t>
+      </w:r>
+      <w:proofErr w:type="spellEnd"/>
+      <w:r>
+        <w:t>” and “</w:t>
+      </w:r>
+      <w:proofErr w:type="spellStart"/>
+      <w:r>
+        <w:t>uitzendbureaus</w:t>
+      </w:r>
+      <w:proofErr w:type="spellEnd"/>
+      <w:r>
+        <w:t>”.</w:t>
+      </w:r>
+    </w:p>
+    <w:p>
+      <w:r>
+        <w:t xml:space="preserve">This </w:t>
+      </w:r>
+      <w:proofErr w:type="spellStart"/>
+      <w:r>
+        <w:t>behaviour</w:t>
+      </w:r>
+      <w:proofErr w:type="spellEnd"/>
+      <w:r>
+        <w:t xml:space="preserve"> can cause some confusion…</w:t>
+      </w:r>
+    </w:p>
+    <w:p>
+      <w:pPr>
+        <w:spacing w:after="0"/>
+      </w:pPr>
+      <w:r>
+        <w:lastRenderedPageBreak/>
         <w:t>Syntax:</w:t>
       </w:r>
       <w:r>
@@ -1188,7 +2033,6 @@
           <w:szCs w:val="20"/>
           <w:lang w:val="fr-BE"/>
         </w:rPr>
-        <w:lastRenderedPageBreak/>
         <w:t>1;</w:t>
       </w:r>
       <w:proofErr w:type="gramEnd"/>
@@ -1420,6 +2264,9 @@
       </w:r>
       <w:r>
         <w:br/>
+      </w:r>
+      <w:r>
+        <w:lastRenderedPageBreak/>
         <w:t>The labels “</w:t>
       </w:r>
       <w:proofErr w:type="spellStart"/>
@@ -1534,15 +2381,7 @@
       </w:r>
       <w:proofErr w:type="spellEnd"/>
       <w:r>
-        <w:t xml:space="preserve">, </w:t>
-      </w:r>
-      <w:proofErr w:type="spellStart"/>
-      <w:r>
-        <w:t>FRInf</w:t>
-      </w:r>
-      <w:proofErr w:type="spellEnd"/>
-      <w:r>
-        <w:t xml:space="preserve">. The name </w:t>
+        <w:t xml:space="preserve">, FRInf. The name </w:t>
       </w:r>
       <w:r>
         <w:t xml:space="preserve">of the label should reflect its meaning: a </w:t>
@@ -1788,7 +2627,6 @@
         <w:rPr>
           <w:lang w:val="nl-NL"/>
         </w:rPr>
-        <w:lastRenderedPageBreak/>
         <w:t>typeBeginEndConcept</w:t>
       </w:r>
     </w:p>
@@ -2001,6 +2839,9 @@
       </w:r>
       <w:r>
         <w:br/>
+      </w:r>
+      <w:r>
+        <w:lastRenderedPageBreak/>
         <w:t xml:space="preserve">e.g. </w:t>
       </w:r>
       <w:proofErr w:type="spellStart"/>
@@ -2336,7 +3177,6 @@
           <w:sz w:val="20"/>
           <w:szCs w:val="20"/>
         </w:rPr>
-        <w:lastRenderedPageBreak/>
         <w:tab/>
         <w:t>107;20,55,60,70,</w:t>
       </w:r>
@@ -2487,7 +3327,7 @@
       <w:pPr>
         <w:pStyle w:val="Heading1"/>
       </w:pPr>
-      <w:bookmarkStart w:id="3" w:name="_Ref249330641"/>
+      <w:bookmarkStart w:id="4" w:name="_Ref249330641"/>
       <w:r>
         <w:t>Metadata</w:t>
       </w:r>
@@ -2521,6 +3361,7 @@
         <w:rPr>
           <w:lang w:val="fr-BE"/>
         </w:rPr>
+        <w:lastRenderedPageBreak/>
         <w:t>Example:</w:t>
       </w:r>
       <w:proofErr w:type="gramEnd"/>
@@ -2679,7 +3520,7 @@
       <w:r>
         <w:t>Lexreps</w:t>
       </w:r>
-      <w:bookmarkEnd w:id="3"/>
+      <w:bookmarkEnd w:id="4"/>
       <w:proofErr w:type="spellEnd"/>
     </w:p>
     <w:p>
@@ -3105,7 +3946,6 @@
     </w:p>
     <w:p>
       <w:r>
-        <w:lastRenderedPageBreak/>
         <w:t>There are more symbols to “escape”: the special meaning of “</w:t>
       </w:r>
       <w:proofErr w:type="gramStart"/>
@@ -3238,6 +4078,7 @@
         <w:spacing w:after="0"/>
       </w:pPr>
       <w:r>
+        <w:lastRenderedPageBreak/>
         <w:t xml:space="preserve">The words can be grouped within the </w:t>
       </w:r>
       <w:proofErr w:type="spellStart"/>
@@ -4000,35 +4841,242 @@
       </w:r>
       <w:proofErr w:type="spellEnd"/>
       <w:r>
-        <w:t xml:space="preserve">. That should be a list of </w:t>
+        <w:t>. That should be a list of key=value pairs, separated with ‘,’. A theoretical example could be “m=</w:t>
       </w:r>
       <w:proofErr w:type="gramStart"/>
       <w:r>
-        <w:t>key</w:t>
+        <w:t>7,c</w:t>
       </w:r>
       <w:proofErr w:type="gramEnd"/>
       <w:r>
-        <w:t>=value pairs, separated with ‘,’. A theoretical example could be “m=</w:t>
-      </w:r>
+        <w:t>=2,v=44”</w:t>
+      </w:r>
+      <w:r>
+        <w:t>, with each pair defining a value for a different attribute</w:t>
+      </w:r>
+      <w:r>
+        <w:t>.</w:t>
+      </w:r>
+      <w:r>
+        <w:t xml:space="preserve"> The use depends on the required functionality</w:t>
+      </w:r>
+      <w:r>
+        <w:t>.</w:t>
+      </w:r>
+    </w:p>
+    <w:p>
+      <w:pPr>
+        <w:spacing w:after="0"/>
+      </w:pPr>
+      <w:r>
+        <w:t xml:space="preserve">The </w:t>
+      </w:r>
+      <w:r>
+        <w:t>planned</w:t>
+      </w:r>
+      <w:r>
+        <w:t xml:space="preserve"> certainty attributes can have a “certainty level”, ranging from “0” to “9”</w:t>
+      </w:r>
+      <w:r>
+        <w:t>. T</w:t>
+      </w:r>
+      <w:r>
+        <w:t xml:space="preserve">hat level is specified in the </w:t>
+      </w:r>
+      <w:proofErr w:type="spellStart"/>
+      <w:r>
+        <w:t>lexreps</w:t>
+      </w:r>
+      <w:proofErr w:type="spellEnd"/>
+      <w:r>
+        <w:t xml:space="preserve"> file, an example:</w:t>
+      </w:r>
+    </w:p>
+    <w:p>
+      <w:pPr>
+        <w:spacing w:after="0"/>
+        <w:rPr>
+          <w:rFonts w:ascii="Courier New" w:hAnsi="Courier New" w:cs="Courier New"/>
+          <w:sz w:val="20"/>
+          <w:szCs w:val="20"/>
+        </w:rPr>
+      </w:pPr>
       <w:proofErr w:type="gramStart"/>
       <w:r>
-        <w:t>7,c</w:t>
+        <w:rPr>
+          <w:rFonts w:ascii="Courier New" w:hAnsi="Courier New" w:cs="Courier New"/>
+          <w:sz w:val="20"/>
+          <w:szCs w:val="20"/>
+        </w:rPr>
+        <w:t>;c</w:t>
       </w:r>
       <w:proofErr w:type="gramEnd"/>
       <w:r>
-        <w:t>=2,v=44”</w:t>
-      </w:r>
-      <w:r>
-        <w:t>, with each pair defining a value for a different attribute</w:t>
-      </w:r>
-      <w:r>
-        <w:t>.</w:t>
-      </w:r>
-      <w:r>
-        <w:t xml:space="preserve"> The use depends on the required functionality</w:t>
-      </w:r>
-      <w:r>
-        <w:t>.</w:t>
+        <w:rPr>
+          <w:rFonts w:ascii="Courier New" w:hAnsi="Courier New" w:cs="Courier New"/>
+          <w:sz w:val="20"/>
+          <w:szCs w:val="20"/>
+        </w:rPr>
+        <w:t>=6;almost certainly;;</w:t>
+      </w:r>
+      <w:proofErr w:type="spellStart"/>
+      <w:r>
+        <w:rPr>
+          <w:rFonts w:ascii="Courier New" w:hAnsi="Courier New" w:cs="Courier New"/>
+          <w:sz w:val="20"/>
+          <w:szCs w:val="20"/>
+        </w:rPr>
+        <w:t>ENAdvmodal;ENCertainty</w:t>
+      </w:r>
+      <w:proofErr w:type="spellEnd"/>
+      <w:r>
+        <w:rPr>
+          <w:rFonts w:ascii="Courier New" w:hAnsi="Courier New" w:cs="Courier New"/>
+          <w:sz w:val="20"/>
+          <w:szCs w:val="20"/>
+        </w:rPr>
+        <w:t>;</w:t>
+      </w:r>
+    </w:p>
+    <w:p>
+      <w:pPr>
+        <w:spacing w:after="0"/>
+      </w:pPr>
+    </w:p>
+    <w:p>
+      <w:pPr>
+        <w:spacing w:after="0"/>
+      </w:pPr>
+      <w:r>
+        <w:t>The assigned metadata is visible in the trace info:</w:t>
+      </w:r>
+    </w:p>
+    <w:p>
+      <w:pPr>
+        <w:spacing w:after="0"/>
+        <w:rPr>
+          <w:rFonts w:ascii="Courier New" w:hAnsi="Courier New" w:cs="Courier New"/>
+          <w:sz w:val="20"/>
+          <w:szCs w:val="20"/>
+        </w:rPr>
+      </w:pPr>
+      <w:r>
+        <w:rPr>
+          <w:rFonts w:ascii="Courier New" w:hAnsi="Courier New" w:cs="Courier New"/>
+          <w:sz w:val="20"/>
+          <w:szCs w:val="20"/>
+        </w:rPr>
+        <w:t>(c=</w:t>
+      </w:r>
+      <w:proofErr w:type="gramStart"/>
+      <w:r>
+        <w:rPr>
+          <w:rFonts w:ascii="Courier New" w:hAnsi="Courier New" w:cs="Courier New"/>
+          <w:sz w:val="20"/>
+          <w:szCs w:val="20"/>
+        </w:rPr>
+        <w:t>6)</w:t>
+      </w:r>
+      <w:proofErr w:type="spellStart"/>
+      <w:r>
+        <w:rPr>
+          <w:rFonts w:ascii="Courier New" w:hAnsi="Courier New" w:cs="Courier New"/>
+          <w:sz w:val="20"/>
+          <w:szCs w:val="20"/>
+        </w:rPr>
+        <w:t>Lexrep</w:t>
+      </w:r>
+      <w:proofErr w:type="spellEnd"/>
+      <w:proofErr w:type="gramEnd"/>
+      <w:r>
+        <w:rPr>
+          <w:rFonts w:ascii="Courier New" w:hAnsi="Courier New" w:cs="Courier New"/>
+          <w:sz w:val="20"/>
+          <w:szCs w:val="20"/>
+        </w:rPr>
+        <w:t>("almost certainly")=</w:t>
+      </w:r>
+      <w:proofErr w:type="spellStart"/>
+      <w:r>
+        <w:rPr>
+          <w:rFonts w:ascii="Courier New" w:hAnsi="Courier New" w:cs="Courier New"/>
+          <w:sz w:val="20"/>
+          <w:szCs w:val="20"/>
+        </w:rPr>
+        <w:t>ENAdvmodal+ENCertainty</w:t>
+      </w:r>
+      <w:proofErr w:type="spellEnd"/>
+      <w:r>
+        <w:rPr>
+          <w:rFonts w:ascii="Courier New" w:hAnsi="Courier New" w:cs="Courier New"/>
+          <w:sz w:val="20"/>
+          <w:szCs w:val="20"/>
+        </w:rPr>
+        <w:t>(</w:t>
+      </w:r>
+      <w:proofErr w:type="spellStart"/>
+      <w:r>
+        <w:rPr>
+          <w:rFonts w:ascii="Courier New" w:hAnsi="Courier New" w:cs="Courier New"/>
+          <w:sz w:val="20"/>
+          <w:szCs w:val="20"/>
+        </w:rPr>
+        <w:t>A:Entity|Certainty</w:t>
+      </w:r>
+      <w:proofErr w:type="spellEnd"/>
+      <w:r>
+        <w:rPr>
+          <w:rFonts w:ascii="Courier New" w:hAnsi="Courier New" w:cs="Courier New"/>
+          <w:sz w:val="20"/>
+          <w:szCs w:val="20"/>
+        </w:rPr>
+        <w:t>)</w:t>
+      </w:r>
+    </w:p>
+    <w:p>
+      <w:pPr>
+        <w:spacing w:after="0"/>
+      </w:pPr>
+    </w:p>
+    <w:p>
+      <w:pPr>
+        <w:spacing w:after="0"/>
+      </w:pPr>
+      <w:r>
+        <w:t>If the metadata field is empty, no level will be assigned, but the attribute will be generated.</w:t>
+      </w:r>
+    </w:p>
+    <w:p>
+      <w:pPr>
+        <w:spacing w:after="0"/>
+      </w:pPr>
+    </w:p>
+    <w:p>
+      <w:pPr>
+        <w:pStyle w:val="Heading1"/>
+      </w:pPr>
+      <w:bookmarkStart w:id="5" w:name="_Ref249331403"/>
+      <w:bookmarkStart w:id="6" w:name="_Ref249330811"/>
+      <w:r>
+        <w:t>Pre-process</w:t>
+      </w:r>
+      <w:r>
+        <w:t>o</w:t>
+      </w:r>
+      <w:r>
+        <w:t>r</w:t>
+      </w:r>
+      <w:bookmarkEnd w:id="5"/>
+    </w:p>
+    <w:p>
+      <w:r>
+        <w:t xml:space="preserve">The pre-processor file contains a list of rewritings again. </w:t>
+      </w:r>
+      <w:r>
+        <w:t>These rewrit</w:t>
+      </w:r>
+      <w:r>
+        <w:t xml:space="preserve">ings are executed before the normalization of the input. This means that the pattern detection is case sensitive. </w:t>
       </w:r>
     </w:p>
     <w:p>
@@ -4037,221 +5085,6 @@
       </w:pPr>
       <w:r>
         <w:lastRenderedPageBreak/>
-        <w:t xml:space="preserve">The </w:t>
-      </w:r>
-      <w:r>
-        <w:t>planned</w:t>
-      </w:r>
-      <w:r>
-        <w:t xml:space="preserve"> certainty attributes can have a “certainty level”, ranging from “0” to “9”</w:t>
-      </w:r>
-      <w:r>
-        <w:t>. T</w:t>
-      </w:r>
-      <w:r>
-        <w:t xml:space="preserve">hat level is specified in the </w:t>
-      </w:r>
-      <w:proofErr w:type="spellStart"/>
-      <w:r>
-        <w:t>lexreps</w:t>
-      </w:r>
-      <w:proofErr w:type="spellEnd"/>
-      <w:r>
-        <w:t xml:space="preserve"> file, an example:</w:t>
-      </w:r>
-    </w:p>
-    <w:p>
-      <w:pPr>
-        <w:spacing w:after="0"/>
-        <w:rPr>
-          <w:rFonts w:ascii="Courier New" w:hAnsi="Courier New" w:cs="Courier New"/>
-          <w:sz w:val="20"/>
-          <w:szCs w:val="20"/>
-        </w:rPr>
-      </w:pPr>
-      <w:proofErr w:type="gramStart"/>
-      <w:r>
-        <w:rPr>
-          <w:rFonts w:ascii="Courier New" w:hAnsi="Courier New" w:cs="Courier New"/>
-          <w:sz w:val="20"/>
-          <w:szCs w:val="20"/>
-        </w:rPr>
-        <w:t>;c</w:t>
-      </w:r>
-      <w:proofErr w:type="gramEnd"/>
-      <w:r>
-        <w:rPr>
-          <w:rFonts w:ascii="Courier New" w:hAnsi="Courier New" w:cs="Courier New"/>
-          <w:sz w:val="20"/>
-          <w:szCs w:val="20"/>
-        </w:rPr>
-        <w:t>=6;almost certainly;;</w:t>
-      </w:r>
-      <w:proofErr w:type="spellStart"/>
-      <w:r>
-        <w:rPr>
-          <w:rFonts w:ascii="Courier New" w:hAnsi="Courier New" w:cs="Courier New"/>
-          <w:sz w:val="20"/>
-          <w:szCs w:val="20"/>
-        </w:rPr>
-        <w:t>ENAdvmodal;ENCertainty</w:t>
-      </w:r>
-      <w:proofErr w:type="spellEnd"/>
-      <w:r>
-        <w:rPr>
-          <w:rFonts w:ascii="Courier New" w:hAnsi="Courier New" w:cs="Courier New"/>
-          <w:sz w:val="20"/>
-          <w:szCs w:val="20"/>
-        </w:rPr>
-        <w:t>;</w:t>
-      </w:r>
-    </w:p>
-    <w:p>
-      <w:pPr>
-        <w:spacing w:after="0"/>
-      </w:pPr>
-    </w:p>
-    <w:p>
-      <w:pPr>
-        <w:spacing w:after="0"/>
-      </w:pPr>
-      <w:r>
-        <w:t>The assigned metadata is visible in the trace info:</w:t>
-      </w:r>
-    </w:p>
-    <w:p>
-      <w:pPr>
-        <w:spacing w:after="0"/>
-        <w:rPr>
-          <w:rFonts w:ascii="Courier New" w:hAnsi="Courier New" w:cs="Courier New"/>
-          <w:sz w:val="20"/>
-          <w:szCs w:val="20"/>
-        </w:rPr>
-      </w:pPr>
-      <w:r>
-        <w:rPr>
-          <w:rFonts w:ascii="Courier New" w:hAnsi="Courier New" w:cs="Courier New"/>
-          <w:sz w:val="20"/>
-          <w:szCs w:val="20"/>
-        </w:rPr>
-        <w:t>(c=</w:t>
-      </w:r>
-      <w:proofErr w:type="gramStart"/>
-      <w:r>
-        <w:rPr>
-          <w:rFonts w:ascii="Courier New" w:hAnsi="Courier New" w:cs="Courier New"/>
-          <w:sz w:val="20"/>
-          <w:szCs w:val="20"/>
-        </w:rPr>
-        <w:t>6)</w:t>
-      </w:r>
-      <w:proofErr w:type="spellStart"/>
-      <w:r>
-        <w:rPr>
-          <w:rFonts w:ascii="Courier New" w:hAnsi="Courier New" w:cs="Courier New"/>
-          <w:sz w:val="20"/>
-          <w:szCs w:val="20"/>
-        </w:rPr>
-        <w:t>Lexrep</w:t>
-      </w:r>
-      <w:proofErr w:type="spellEnd"/>
-      <w:proofErr w:type="gramEnd"/>
-      <w:r>
-        <w:rPr>
-          <w:rFonts w:ascii="Courier New" w:hAnsi="Courier New" w:cs="Courier New"/>
-          <w:sz w:val="20"/>
-          <w:szCs w:val="20"/>
-        </w:rPr>
-        <w:t>("almost certainly")=</w:t>
-      </w:r>
-      <w:proofErr w:type="spellStart"/>
-      <w:r>
-        <w:rPr>
-          <w:rFonts w:ascii="Courier New" w:hAnsi="Courier New" w:cs="Courier New"/>
-          <w:sz w:val="20"/>
-          <w:szCs w:val="20"/>
-        </w:rPr>
-        <w:t>ENAdvmodal+ENCertainty</w:t>
-      </w:r>
-      <w:proofErr w:type="spellEnd"/>
-      <w:r>
-        <w:rPr>
-          <w:rFonts w:ascii="Courier New" w:hAnsi="Courier New" w:cs="Courier New"/>
-          <w:sz w:val="20"/>
-          <w:szCs w:val="20"/>
-        </w:rPr>
-        <w:t>(</w:t>
-      </w:r>
-      <w:proofErr w:type="spellStart"/>
-      <w:r>
-        <w:rPr>
-          <w:rFonts w:ascii="Courier New" w:hAnsi="Courier New" w:cs="Courier New"/>
-          <w:sz w:val="20"/>
-          <w:szCs w:val="20"/>
-        </w:rPr>
-        <w:t>A:Entity|Certainty</w:t>
-      </w:r>
-      <w:proofErr w:type="spellEnd"/>
-      <w:r>
-        <w:rPr>
-          <w:rFonts w:ascii="Courier New" w:hAnsi="Courier New" w:cs="Courier New"/>
-          <w:sz w:val="20"/>
-          <w:szCs w:val="20"/>
-        </w:rPr>
-        <w:t>)</w:t>
-      </w:r>
-    </w:p>
-    <w:p>
-      <w:pPr>
-        <w:spacing w:after="0"/>
-      </w:pPr>
-    </w:p>
-    <w:p>
-      <w:pPr>
-        <w:spacing w:after="0"/>
-      </w:pPr>
-      <w:r>
-        <w:t>If the metadata field is empty, no level will be assigned, but the attribute will be generated.</w:t>
-      </w:r>
-    </w:p>
-    <w:p>
-      <w:pPr>
-        <w:spacing w:after="0"/>
-      </w:pPr>
-    </w:p>
-    <w:p>
-      <w:pPr>
-        <w:pStyle w:val="Heading1"/>
-      </w:pPr>
-      <w:bookmarkStart w:id="4" w:name="_Ref249331403"/>
-      <w:bookmarkStart w:id="5" w:name="_Ref249330811"/>
-      <w:r>
-        <w:t>Pre-process</w:t>
-      </w:r>
-      <w:r>
-        <w:t>o</w:t>
-      </w:r>
-      <w:r>
-        <w:t>r</w:t>
-      </w:r>
-      <w:bookmarkEnd w:id="4"/>
-    </w:p>
-    <w:p>
-      <w:r>
-        <w:t xml:space="preserve">The pre-processor file contains a list of rewritings again. </w:t>
-      </w:r>
-      <w:r>
-        <w:t>These rewrit</w:t>
-      </w:r>
-      <w:r>
-        <w:t xml:space="preserve">ings are executed before the normalization of the input. This means that the pattern detection is case sensitive. </w:t>
-      </w:r>
-    </w:p>
-    <w:p>
-      <w:pPr>
-        <w:spacing w:after="0"/>
-      </w:pPr>
-      <w:r>
         <w:t>Syntax:</w:t>
       </w:r>
       <w:r>
@@ -4491,7 +5324,7 @@
       <w:r>
         <w:t>Rules</w:t>
       </w:r>
-      <w:bookmarkEnd w:id="5"/>
+      <w:bookmarkEnd w:id="6"/>
     </w:p>
     <w:p>
       <w:r>
@@ -4593,144 +5426,144 @@
     </w:p>
     <w:p>
       <w:r>
+        <w:t xml:space="preserve">The input label pattern can span several consecutive </w:t>
+      </w:r>
+      <w:proofErr w:type="spellStart"/>
+      <w:r>
+        <w:t>lexreps</w:t>
+      </w:r>
+      <w:proofErr w:type="spellEnd"/>
+      <w:r>
+        <w:t>, up to 8. The minimum</w:t>
+      </w:r>
+      <w:r>
+        <w:t xml:space="preserve"> (obviously)</w:t>
+      </w:r>
+      <w:r>
+        <w:t xml:space="preserve"> is 1. The label pattern for each </w:t>
+      </w:r>
+      <w:proofErr w:type="spellStart"/>
+      <w:r>
+        <w:t>lexrep</w:t>
+      </w:r>
+      <w:proofErr w:type="spellEnd"/>
+      <w:r>
+        <w:t xml:space="preserve"> must be separated with the ‘|’ symbol.</w:t>
+      </w:r>
+    </w:p>
+    <w:p>
+      <w:r>
+        <w:t xml:space="preserve">If the rule input pattern matches, we say the rule fires, the existing labels need to be modified, based on the rule output pattern specification. The sentence is scanned from </w:t>
+      </w:r>
+      <w:r>
+        <w:rPr>
+          <w:b/>
+        </w:rPr>
+        <w:t>left to right</w:t>
+      </w:r>
+      <w:r>
+        <w:t xml:space="preserve"> to examine the input label pattern</w:t>
+      </w:r>
+      <w:r>
+        <w:t>. I</w:t>
+      </w:r>
+      <w:r>
+        <w:t xml:space="preserve">f the rule fires, the </w:t>
+      </w:r>
+      <w:proofErr w:type="spellStart"/>
+      <w:r>
+        <w:t>lexrep</w:t>
+      </w:r>
+      <w:proofErr w:type="spellEnd"/>
+      <w:r>
+        <w:t xml:space="preserve"> labels are rewritten, and scanning </w:t>
+      </w:r>
+      <w:proofErr w:type="gramStart"/>
+      <w:r>
+        <w:t>continues on</w:t>
+      </w:r>
+      <w:proofErr w:type="gramEnd"/>
+      <w:r>
+        <w:t xml:space="preserve"> the next </w:t>
+      </w:r>
+      <w:proofErr w:type="spellStart"/>
+      <w:r>
+        <w:t>lexrep</w:t>
+      </w:r>
+      <w:proofErr w:type="spellEnd"/>
+      <w:r>
+        <w:t xml:space="preserve"> in the sentence (and</w:t>
+      </w:r>
+      <w:r>
+        <w:t xml:space="preserve"> NOT</w:t>
+      </w:r>
+      <w:r>
+        <w:t xml:space="preserve"> on the next </w:t>
+      </w:r>
+      <w:proofErr w:type="spellStart"/>
+      <w:r>
+        <w:t>lexrep</w:t>
+      </w:r>
+      <w:proofErr w:type="spellEnd"/>
+      <w:r>
+        <w:t xml:space="preserve"> after the rule input pattern span).</w:t>
+      </w:r>
+    </w:p>
+    <w:p>
+      <w:r>
+        <w:t xml:space="preserve">Rules are organized in </w:t>
+      </w:r>
+      <w:r>
+        <w:rPr>
+          <w:b/>
+        </w:rPr>
+        <w:t>phases</w:t>
+      </w:r>
+      <w:r>
+        <w:rPr>
+          <w:b/>
+        </w:rPr>
+        <w:t>.</w:t>
+      </w:r>
+      <w:r>
+        <w:t xml:space="preserve"> </w:t>
+      </w:r>
+      <w:r>
+        <w:t>T</w:t>
+      </w:r>
+      <w:r>
+        <w:t>he phase number will decide wh</w:t>
+      </w:r>
+      <w:r>
+        <w:t>ich</w:t>
+      </w:r>
+      <w:r>
+        <w:t xml:space="preserve"> labels are </w:t>
+      </w:r>
+      <w:proofErr w:type="gramStart"/>
+      <w:r>
+        <w:t>taken into account</w:t>
+      </w:r>
+      <w:proofErr w:type="gramEnd"/>
+      <w:r>
+        <w:t xml:space="preserve"> for input pattern selection and rewriting. As a rule of thumb, on</w:t>
+      </w:r>
+      <w:r>
+        <w:t>ly the labels that are defined o</w:t>
+      </w:r>
+      <w:r>
+        <w:t xml:space="preserve">n the rule’s phase can be used for </w:t>
+      </w:r>
+      <w:r>
+        <w:t>pattern matching</w:t>
+      </w:r>
+      <w:r>
+        <w:t>.</w:t>
+      </w:r>
+    </w:p>
+    <w:p>
+      <w:r>
         <w:lastRenderedPageBreak/>
-        <w:t xml:space="preserve">The input label pattern can span several consecutive </w:t>
-      </w:r>
-      <w:proofErr w:type="spellStart"/>
-      <w:r>
-        <w:t>lexreps</w:t>
-      </w:r>
-      <w:proofErr w:type="spellEnd"/>
-      <w:r>
-        <w:t>, up to 8. The minimum</w:t>
-      </w:r>
-      <w:r>
-        <w:t xml:space="preserve"> (obviously)</w:t>
-      </w:r>
-      <w:r>
-        <w:t xml:space="preserve"> is 1. The label pattern for each </w:t>
-      </w:r>
-      <w:proofErr w:type="spellStart"/>
-      <w:r>
-        <w:t>lexrep</w:t>
-      </w:r>
-      <w:proofErr w:type="spellEnd"/>
-      <w:r>
-        <w:t xml:space="preserve"> must be separated with the ‘|’ symbol.</w:t>
-      </w:r>
-    </w:p>
-    <w:p>
-      <w:r>
-        <w:t xml:space="preserve">If the rule input pattern matches, we say the rule fires, the existing labels need to be modified, based on the rule output pattern specification. The sentence is scanned from </w:t>
-      </w:r>
-      <w:r>
-        <w:rPr>
-          <w:b/>
-        </w:rPr>
-        <w:t>left to right</w:t>
-      </w:r>
-      <w:r>
-        <w:t xml:space="preserve"> to examine the input label pattern</w:t>
-      </w:r>
-      <w:r>
-        <w:t>. I</w:t>
-      </w:r>
-      <w:r>
-        <w:t xml:space="preserve">f the rule fires, the </w:t>
-      </w:r>
-      <w:proofErr w:type="spellStart"/>
-      <w:r>
-        <w:t>lexrep</w:t>
-      </w:r>
-      <w:proofErr w:type="spellEnd"/>
-      <w:r>
-        <w:t xml:space="preserve"> labels are rewritten, and scanning </w:t>
-      </w:r>
-      <w:proofErr w:type="gramStart"/>
-      <w:r>
-        <w:t>continues on</w:t>
-      </w:r>
-      <w:proofErr w:type="gramEnd"/>
-      <w:r>
-        <w:t xml:space="preserve"> the next </w:t>
-      </w:r>
-      <w:proofErr w:type="spellStart"/>
-      <w:r>
-        <w:t>lexrep</w:t>
-      </w:r>
-      <w:proofErr w:type="spellEnd"/>
-      <w:r>
-        <w:t xml:space="preserve"> in the sentence (and</w:t>
-      </w:r>
-      <w:r>
-        <w:t xml:space="preserve"> NOT</w:t>
-      </w:r>
-      <w:r>
-        <w:t xml:space="preserve"> on the next </w:t>
-      </w:r>
-      <w:proofErr w:type="spellStart"/>
-      <w:r>
-        <w:t>lexrep</w:t>
-      </w:r>
-      <w:proofErr w:type="spellEnd"/>
-      <w:r>
-        <w:t xml:space="preserve"> after the rule input pattern span).</w:t>
-      </w:r>
-    </w:p>
-    <w:p>
-      <w:r>
-        <w:t xml:space="preserve">Rules are organized in </w:t>
-      </w:r>
-      <w:r>
-        <w:rPr>
-          <w:b/>
-        </w:rPr>
-        <w:t>phases</w:t>
-      </w:r>
-      <w:r>
-        <w:rPr>
-          <w:b/>
-        </w:rPr>
-        <w:t>.</w:t>
-      </w:r>
-      <w:r>
-        <w:t xml:space="preserve"> </w:t>
-      </w:r>
-      <w:r>
-        <w:t>T</w:t>
-      </w:r>
-      <w:r>
-        <w:t>he phase number will decide wh</w:t>
-      </w:r>
-      <w:r>
-        <w:t>ich</w:t>
-      </w:r>
-      <w:r>
-        <w:t xml:space="preserve"> labels are </w:t>
-      </w:r>
-      <w:proofErr w:type="gramStart"/>
-      <w:r>
-        <w:t>taken into account</w:t>
-      </w:r>
-      <w:proofErr w:type="gramEnd"/>
-      <w:r>
-        <w:t xml:space="preserve"> for input pattern selection and rewriting. As a rule of thumb, on</w:t>
-      </w:r>
-      <w:r>
-        <w:t>ly the labels that are defined o</w:t>
-      </w:r>
-      <w:r>
-        <w:t xml:space="preserve">n the rule’s phase can be used for </w:t>
-      </w:r>
-      <w:r>
-        <w:t>pattern matching</w:t>
-      </w:r>
-      <w:r>
-        <w:t>.</w:t>
-      </w:r>
-    </w:p>
-    <w:p>
-      <w:r>
         <w:t xml:space="preserve">Rules are applied from the first phase to the last, </w:t>
       </w:r>
       <w:r>
@@ -5255,13 +6088,8 @@
         <w:t xml:space="preserve"> </w:t>
       </w:r>
       <w:r>
-        <w:t>=</w:t>
-      </w:r>
-      <w:proofErr w:type="spellStart"/>
-      <w:r>
-        <w:t>ENNot</w:t>
-      </w:r>
-      <w:proofErr w:type="spellEnd"/>
+        <w:t>=ENNot</w:t>
+      </w:r>
       <w:r>
         <w:t xml:space="preserve"> -&gt; the </w:t>
       </w:r>
@@ -5271,15 +6099,7 @@
       </w:r>
       <w:proofErr w:type="spellEnd"/>
       <w:r>
-        <w:t xml:space="preserve"> must have only the label </w:t>
-      </w:r>
-      <w:proofErr w:type="spellStart"/>
-      <w:r>
-        <w:t>ENNot</w:t>
-      </w:r>
-      <w:proofErr w:type="spellEnd"/>
-      <w:r>
-        <w:t>. T</w:t>
+        <w:t xml:space="preserve"> must have only the label ENNot. T</w:t>
       </w:r>
       <w:r>
         <w:t>his is phase independent.</w:t>
@@ -5294,7 +6114,6 @@
         <w:rPr>
           <w:b/>
         </w:rPr>
-        <w:lastRenderedPageBreak/>
         <w:t>~</w:t>
       </w:r>
       <w:r>
@@ -5450,13 +6269,8 @@
         <w:ind w:left="2160"/>
       </w:pPr>
       <w:r>
-        <w:t>"LA:LB:</w:t>
-      </w:r>
-      <w:proofErr w:type="gramStart"/>
-      <w:r>
-        <w:t>LC:LD</w:t>
-      </w:r>
-      <w:proofErr w:type="gramEnd"/>
+        <w:t>"LA:LB:LC:LD</w:t>
+      </w:r>
       <w:r>
         <w:t>:</w:t>
       </w:r>
@@ -5496,6 +6310,7 @@
         <w:spacing w:after="0"/>
       </w:pPr>
       <w:r>
+        <w:lastRenderedPageBreak/>
         <w:tab/>
       </w:r>
       <w:r>
@@ -5894,11 +6709,7 @@
         <w:t>. T</w:t>
       </w:r>
       <w:r>
-        <w:t xml:space="preserve">his name will show up in the trace output. It is important to note that literal </w:t>
-      </w:r>
-      <w:r>
-        <w:lastRenderedPageBreak/>
-        <w:t xml:space="preserve">labels are of </w:t>
+        <w:t xml:space="preserve">his name will show up in the trace output. It is important to note that literal labels are of </w:t>
       </w:r>
       <w:proofErr w:type="spellStart"/>
       <w:r>
@@ -6065,21 +6876,17 @@
       </w:r>
       <w:proofErr w:type="spellEnd"/>
       <w:r>
-        <w:t>|*</w:t>
-      </w:r>
-      <w:proofErr w:type="spellStart"/>
-      <w:r>
-        <w:t>LabelB|LabelC</w:t>
-      </w:r>
-      <w:proofErr w:type="spellEnd"/>
-      <w:r>
-        <w:t>”</w:t>
+        <w:t>|*LabelB|LabelC”</w:t>
       </w:r>
       <w:r>
         <w:t>.</w:t>
       </w:r>
       <w:r>
-        <w:t xml:space="preserve"> The first </w:t>
+        <w:t xml:space="preserve"> </w:t>
+      </w:r>
+      <w:r>
+        <w:lastRenderedPageBreak/>
+        <w:t xml:space="preserve">The first </w:t>
       </w:r>
       <w:proofErr w:type="spellStart"/>
       <w:r>
@@ -6233,62 +7040,52 @@
       </w:r>
       <w:proofErr w:type="spellEnd"/>
       <w:r>
-        <w:t xml:space="preserve"> that is labeled “</w:t>
+        <w:t xml:space="preserve"> that is labeled “EN</w:t>
+      </w:r>
+      <w:r>
+        <w:t>Not</w:t>
+      </w:r>
+      <w:r>
+        <w:t xml:space="preserve">”. If the rule fires, all </w:t>
+      </w:r>
+      <w:proofErr w:type="spellStart"/>
+      <w:r>
+        <w:t>lexreps</w:t>
+      </w:r>
+      <w:proofErr w:type="spellEnd"/>
+      <w:r>
+        <w:t xml:space="preserve"> labeled </w:t>
+      </w:r>
+      <w:proofErr w:type="spellStart"/>
+      <w:r>
+        <w:t>ENCon</w:t>
+      </w:r>
+      <w:proofErr w:type="spellEnd"/>
+      <w:r>
+        <w:t xml:space="preserve"> will receive an additional label “+</w:t>
       </w:r>
       <w:proofErr w:type="spellStart"/>
       <w:r>
         <w:t>EN</w:t>
       </w:r>
       <w:r>
+        <w:t>NegBegin</w:t>
+      </w:r>
+      <w:proofErr w:type="spellEnd"/>
+      <w:r>
+        <w:t xml:space="preserve">”, the last </w:t>
+      </w:r>
+      <w:proofErr w:type="spellStart"/>
+      <w:r>
+        <w:t>lexrep</w:t>
+      </w:r>
+      <w:proofErr w:type="spellEnd"/>
+      <w:r>
+        <w:t xml:space="preserve"> labeled “EN</w:t>
+      </w:r>
+      <w:r>
         <w:t>Not</w:t>
       </w:r>
-      <w:proofErr w:type="spellEnd"/>
-      <w:r>
-        <w:t xml:space="preserve">”. If the rule fires, all </w:t>
-      </w:r>
-      <w:proofErr w:type="spellStart"/>
-      <w:r>
-        <w:t>lexreps</w:t>
-      </w:r>
-      <w:proofErr w:type="spellEnd"/>
-      <w:r>
-        <w:t xml:space="preserve"> labeled </w:t>
-      </w:r>
-      <w:proofErr w:type="spellStart"/>
-      <w:r>
-        <w:t>ENCon</w:t>
-      </w:r>
-      <w:proofErr w:type="spellEnd"/>
-      <w:r>
-        <w:t xml:space="preserve"> will receive an additional label “+</w:t>
-      </w:r>
-      <w:proofErr w:type="spellStart"/>
-      <w:r>
-        <w:t>EN</w:t>
-      </w:r>
-      <w:r>
-        <w:t>NegBegin</w:t>
-      </w:r>
-      <w:proofErr w:type="spellEnd"/>
-      <w:r>
-        <w:t xml:space="preserve">”, the last </w:t>
-      </w:r>
-      <w:proofErr w:type="spellStart"/>
-      <w:r>
-        <w:t>lexrep</w:t>
-      </w:r>
-      <w:proofErr w:type="spellEnd"/>
-      <w:r>
-        <w:t xml:space="preserve"> labeled “</w:t>
-      </w:r>
-      <w:proofErr w:type="spellStart"/>
-      <w:r>
-        <w:t>EN</w:t>
-      </w:r>
-      <w:r>
-        <w:t>Not</w:t>
-      </w:r>
-      <w:proofErr w:type="spellEnd"/>
       <w:r>
         <w:t>” will remain untouched (output operator ‘*’ means ‘no operation’).</w:t>
       </w:r>
@@ -7088,6 +7885,7 @@
         <w:ind w:left="1440"/>
       </w:pPr>
       <w:r>
+        <w:lastRenderedPageBreak/>
         <w:t>T</w:t>
       </w:r>
       <w:r>
@@ -7133,67 +7931,51 @@
       </w:r>
       <w:proofErr w:type="gramStart"/>
       <w:r>
-        <w:t>7}</w:t>
+        <w:t>7}LabelB</w:t>
+      </w:r>
+      <w:proofErr w:type="gramEnd"/>
+      <w:r>
+        <w:t xml:space="preserve">|LabelC. The condition for the rule to fire is that </w:t>
       </w:r>
       <w:proofErr w:type="spellStart"/>
       <w:r>
         <w:t>LabelB</w:t>
       </w:r>
+      <w:proofErr w:type="spellEnd"/>
+      <w:r>
+        <w:t xml:space="preserve"> should be present over “at least” 2 consecutive </w:t>
+      </w:r>
+      <w:proofErr w:type="spellStart"/>
+      <w:r>
+        <w:t>lexreps</w:t>
+      </w:r>
+      <w:proofErr w:type="spellEnd"/>
+      <w:r>
+        <w:t xml:space="preserve">, but no more than 7. If this condition is not met, the rule does not fire. A single parameter can also be used to express the exact matching </w:t>
+      </w:r>
+      <w:proofErr w:type="spellStart"/>
+      <w:r>
+        <w:t>lexreps</w:t>
+      </w:r>
+      <w:proofErr w:type="spellEnd"/>
+      <w:r>
+        <w:t xml:space="preserve">: </w:t>
+      </w:r>
+      <w:proofErr w:type="spellStart"/>
+      <w:r>
+        <w:t>LabelA</w:t>
+      </w:r>
+      <w:proofErr w:type="spellEnd"/>
+      <w:r>
+        <w:t>|*{</w:t>
+      </w:r>
+      <w:proofErr w:type="gramStart"/>
+      <w:r>
+        <w:t>3}LabelB</w:t>
+      </w:r>
       <w:proofErr w:type="gramEnd"/>
       <w:r>
-        <w:t>|LabelC</w:t>
-      </w:r>
-      <w:proofErr w:type="spellEnd"/>
-      <w:r>
-        <w:t xml:space="preserve">. The condition for the rule to fire is that </w:t>
-      </w:r>
-      <w:proofErr w:type="spellStart"/>
-      <w:r>
-        <w:t>LabelB</w:t>
-      </w:r>
-      <w:proofErr w:type="spellEnd"/>
-      <w:r>
-        <w:t xml:space="preserve"> should be present over “at least” 2 consecutive </w:t>
-      </w:r>
-      <w:proofErr w:type="spellStart"/>
-      <w:r>
-        <w:t>lexreps</w:t>
-      </w:r>
-      <w:proofErr w:type="spellEnd"/>
-      <w:r>
-        <w:t xml:space="preserve">, but no more than 7. If this condition is not met, the rule does not fire. A single parameter can also be used to express the exact matching </w:t>
-      </w:r>
-      <w:proofErr w:type="spellStart"/>
-      <w:r>
-        <w:t>lexreps</w:t>
-      </w:r>
-      <w:proofErr w:type="spellEnd"/>
-      <w:r>
-        <w:t xml:space="preserve">: </w:t>
-      </w:r>
-      <w:proofErr w:type="spellStart"/>
-      <w:r>
-        <w:t>LabelA</w:t>
-      </w:r>
-      <w:proofErr w:type="spellEnd"/>
-      <w:r>
-        <w:t>|*{</w:t>
-      </w:r>
-      <w:proofErr w:type="gramStart"/>
-      <w:r>
-        <w:t>3}</w:t>
-      </w:r>
-      <w:proofErr w:type="spellStart"/>
-      <w:r>
-        <w:t>LabelB</w:t>
-      </w:r>
-      <w:proofErr w:type="gramEnd"/>
-      <w:r>
-        <w:t>|LabelC</w:t>
-      </w:r>
-      <w:proofErr w:type="spellEnd"/>
-      <w:r>
-        <w:t xml:space="preserve">. </w:t>
+        <w:t xml:space="preserve">|LabelC. </w:t>
       </w:r>
       <w:proofErr w:type="spellStart"/>
       <w:r>
@@ -7665,7 +8447,6 @@
         <w:ind w:left="1440" w:hanging="1440"/>
       </w:pPr>
       <w:r>
-        <w:lastRenderedPageBreak/>
         <w:t>Substitution:</w:t>
       </w:r>
       <w:r>
@@ -7867,6 +8648,7 @@
         <w:spacing w:after="0"/>
       </w:pPr>
       <w:r>
+        <w:lastRenderedPageBreak/>
         <w:tab/>
       </w:r>
       <w:r>
@@ -8674,6 +9456,7 @@
         <w:ind w:left="720" w:firstLine="720"/>
       </w:pPr>
       <w:r>
+        <w:lastRenderedPageBreak/>
         <w:t>Result = “lr1 lr2” (</w:t>
       </w:r>
       <w:proofErr w:type="spellStart"/>
@@ -9157,7 +9940,6 @@
       </w:r>
       <w:proofErr w:type="spellStart"/>
       <w:r>
-        <w:lastRenderedPageBreak/>
         <w:t>typeBeginConcept</w:t>
       </w:r>
       <w:proofErr w:type="spellEnd"/>
@@ -9582,7 +10364,7 @@
 </file>
 
 <file path=word/numbering.xml><?xml version="1.0" encoding="utf-8"?>
-<w:numbering xmlns:wpc="http://schemas.microsoft.com/office/word/2010/wordprocessingCanvas" xmlns:cx="http://schemas.microsoft.com/office/drawing/2014/chartex" xmlns:cx1="http://schemas.microsoft.com/office/drawing/2015/9/8/chartex" xmlns:cx2="http://schemas.microsoft.com/office/drawing/2015/10/21/chartex" xmlns:cx3="http://schemas.microsoft.com/office/drawing/2016/5/9/chartex" xmlns:cx4="http://schemas.microsoft.com/office/drawing/2016/5/10/chartex" xmlns:cx5="http://schemas.microsoft.com/office/drawing/2016/5/11/chartex" xmlns:cx6="http://schemas.microsoft.com/office/drawing/2016/5/12/chartex" xmlns:cx7="http://schemas.microsoft.com/office/drawing/2016/5/13/chartex" xmlns:cx8="http://schemas.microsoft.com/office/drawing/2016/5/14/chartex" xmlns:mc="http://schemas.openxmlformats.org/markup-compatibility/2006" xmlns:aink="http://schemas.microsoft.com/office/drawing/2016/ink" xmlns:am3d="http://schemas.microsoft.com/office/drawing/2017/model3d" xmlns:o="urn:schemas-microsoft-com:office:office" xmlns:r="http://schemas.openxmlformats.org/officeDocument/2006/relationships" xmlns:m="http://schemas.openxmlformats.org/officeDocument/2006/math" xmlns:v="urn:schemas-microsoft-com:vml" xmlns:wp14="http://schemas.microsoft.com/office/word/2010/wordprocessingDrawing" xmlns:wp="http://schemas.openxmlformats.org/drawingml/2006/wordprocessingDrawing" xmlns:w10="urn:schemas-microsoft-com:office:word" xmlns:w="http://schemas.openxmlformats.org/wordprocessingml/2006/main" xmlns:w14="http://schemas.microsoft.com/office/word/2010/wordml" xmlns:w15="http://schemas.microsoft.com/office/word/2012/wordml" xmlns:w16cex="http://schemas.microsoft.com/office/word/2018/wordml/cex" xmlns:w16cid="http://schemas.microsoft.com/office/word/2016/wordml/cid" xmlns:w16="http://schemas.microsoft.com/office/word/2018/wordml" xmlns:w16se="http://schemas.microsoft.com/office/word/2015/wordml/symex" xmlns:wpg="http://schemas.microsoft.com/office/word/2010/wordprocessingGroup" xmlns:wpi="http://schemas.microsoft.com/office/word/2010/wordprocessingInk" xmlns:wne="http://schemas.microsoft.com/office/word/2006/wordml" xmlns:wps="http://schemas.microsoft.com/office/word/2010/wordprocessingShape" mc:Ignorable="w14 w15 w16se w16cid w16 w16cex wp14">
+<w:numbering xmlns:wpc="http://schemas.microsoft.com/office/word/2010/wordprocessingCanvas" xmlns:cx="http://schemas.microsoft.com/office/drawing/2014/chartex" xmlns:cx1="http://schemas.microsoft.com/office/drawing/2015/9/8/chartex" xmlns:cx2="http://schemas.microsoft.com/office/drawing/2015/10/21/chartex" xmlns:cx3="http://schemas.microsoft.com/office/drawing/2016/5/9/chartex" xmlns:cx4="http://schemas.microsoft.com/office/drawing/2016/5/10/chartex" xmlns:cx5="http://schemas.microsoft.com/office/drawing/2016/5/11/chartex" xmlns:cx6="http://schemas.microsoft.com/office/drawing/2016/5/12/chartex" xmlns:cx7="http://schemas.microsoft.com/office/drawing/2016/5/13/chartex" xmlns:cx8="http://schemas.microsoft.com/office/drawing/2016/5/14/chartex" xmlns:mc="http://schemas.openxmlformats.org/markup-compatibility/2006" xmlns:aink="http://schemas.microsoft.com/office/drawing/2016/ink" xmlns:am3d="http://schemas.microsoft.com/office/drawing/2017/model3d" xmlns:o="urn:schemas-microsoft-com:office:office" xmlns:r="http://schemas.openxmlformats.org/officeDocument/2006/relationships" xmlns:m="http://schemas.openxmlformats.org/officeDocument/2006/math" xmlns:v="urn:schemas-microsoft-com:vml" xmlns:wp14="http://schemas.microsoft.com/office/word/2010/wordprocessingDrawing" xmlns:wp="http://schemas.openxmlformats.org/drawingml/2006/wordprocessingDrawing" xmlns:w10="urn:schemas-microsoft-com:office:word" xmlns:w="http://schemas.openxmlformats.org/wordprocessingml/2006/main" xmlns:w14="http://schemas.microsoft.com/office/word/2010/wordml" xmlns:w15="http://schemas.microsoft.com/office/word/2012/wordml" xmlns:w16cex="http://schemas.microsoft.com/office/word/2018/wordml/cex" xmlns:w16cid="http://schemas.microsoft.com/office/word/2016/wordml/cid" xmlns:w16="http://schemas.microsoft.com/office/word/2018/wordml" xmlns:w16sdtdh="http://schemas.microsoft.com/office/word/2020/wordml/sdtdatahash" xmlns:w16se="http://schemas.microsoft.com/office/word/2015/wordml/symex" xmlns:wpg="http://schemas.microsoft.com/office/word/2010/wordprocessingGroup" xmlns:wpi="http://schemas.microsoft.com/office/word/2010/wordprocessingInk" xmlns:wne="http://schemas.microsoft.com/office/word/2006/wordml" xmlns:wps="http://schemas.microsoft.com/office/word/2010/wordprocessingShape" mc:Ignorable="w14 w15 w16se w16cid w16 w16cex w16sdtdh wp14">
   <w:abstractNum w:abstractNumId="0" w15:restartNumberingAfterBreak="0">
     <w:nsid w:val="05FF3A91"/>
     <w:multiLevelType w:val="hybridMultilevel"/>
@@ -12136,7 +12918,7 @@
 </file>
 
 <file path=word/styles.xml><?xml version="1.0" encoding="utf-8"?>
-<w:styles xmlns:mc="http://schemas.openxmlformats.org/markup-compatibility/2006" xmlns:r="http://schemas.openxmlformats.org/officeDocument/2006/relationships" xmlns:w="http://schemas.openxmlformats.org/wordprocessingml/2006/main" xmlns:w14="http://schemas.microsoft.com/office/word/2010/wordml" xmlns:w15="http://schemas.microsoft.com/office/word/2012/wordml" xmlns:w16cex="http://schemas.microsoft.com/office/word/2018/wordml/cex" xmlns:w16cid="http://schemas.microsoft.com/office/word/2016/wordml/cid" xmlns:w16="http://schemas.microsoft.com/office/word/2018/wordml" xmlns:w16se="http://schemas.microsoft.com/office/word/2015/wordml/symex" mc:Ignorable="w14 w15 w16se w16cid w16 w16cex">
+<w:styles xmlns:mc="http://schemas.openxmlformats.org/markup-compatibility/2006" xmlns:r="http://schemas.openxmlformats.org/officeDocument/2006/relationships" xmlns:w="http://schemas.openxmlformats.org/wordprocessingml/2006/main" xmlns:w14="http://schemas.microsoft.com/office/word/2010/wordml" xmlns:w15="http://schemas.microsoft.com/office/word/2012/wordml" xmlns:w16cex="http://schemas.microsoft.com/office/word/2018/wordml/cex" xmlns:w16cid="http://schemas.microsoft.com/office/word/2016/wordml/cid" xmlns:w16="http://schemas.microsoft.com/office/word/2018/wordml" xmlns:w16sdtdh="http://schemas.microsoft.com/office/word/2020/wordml/sdtdatahash" xmlns:w16se="http://schemas.microsoft.com/office/word/2015/wordml/symex" mc:Ignorable="w14 w15 w16se w16cid w16 w16cex w16sdtdh">
   <w:docDefaults>
     <w:rPrDefault>
       <w:rPr>
@@ -12555,7 +13337,6 @@
   <w:style w:type="character" w:default="1" w:styleId="DefaultParagraphFont">
     <w:name w:val="Default Paragraph Font"/>
     <w:uiPriority w:val="1"/>
-    <w:semiHidden/>
     <w:unhideWhenUsed/>
   </w:style>
   <w:style w:type="table" w:default="1" w:styleId="TableNormal">
@@ -13306,7 +14087,12 @@
 </file>
 
 <file path=customXml/item1.xml><?xml version="1.0" encoding="utf-8"?>
-<b:Sources xmlns:b="http://schemas.openxmlformats.org/officeDocument/2006/bibliography" xmlns="http://schemas.openxmlformats.org/officeDocument/2006/bibliography" SelectedStyle="\APA.XSL" StyleName="APA"/>
+<?mso-contentType ?>
+<FormTemplates xmlns="http://schemas.microsoft.com/sharepoint/v3/contenttype/forms">
+  <Display>DocumentLibraryForm</Display>
+  <Edit>DocumentLibraryForm</Edit>
+  <New>DocumentLibraryForm</New>
+</FormTemplates>
 </file>
 
 <file path=customXml/item2.xml><?xml version="1.0" encoding="utf-8"?>
@@ -13519,12 +14305,7 @@
 </file>
 
 <file path=customXml/item3.xml><?xml version="1.0" encoding="utf-8"?>
-<?mso-contentType ?>
-<FormTemplates xmlns="http://schemas.microsoft.com/sharepoint/v3/contenttype/forms">
-  <Display>DocumentLibraryForm</Display>
-  <Edit>DocumentLibraryForm</Edit>
-  <New>DocumentLibraryForm</New>
-</FormTemplates>
+<b:Sources xmlns:b="http://schemas.openxmlformats.org/officeDocument/2006/bibliography" xmlns="http://schemas.openxmlformats.org/officeDocument/2006/bibliography" SelectedStyle="\APA.XSL" StyleName="APA"/>
 </file>
 
 <file path=customXml/item4.xml><?xml version="1.0" encoding="utf-8"?>
@@ -13534,9 +14315,9 @@
 </file>
 
 <file path=customXml/itemProps1.xml><?xml version="1.0" encoding="utf-8"?>
-<ds:datastoreItem xmlns:ds="http://schemas.openxmlformats.org/officeDocument/2006/customXml" ds:itemID="{429B2A69-45CF-4D91-B3B6-DB1D4304B266}">
+<ds:datastoreItem xmlns:ds="http://schemas.openxmlformats.org/officeDocument/2006/customXml" ds:itemID="{97DAB384-FFE8-40D7-A11D-B25780C19657}">
   <ds:schemaRefs>
-    <ds:schemaRef ds:uri="http://schemas.openxmlformats.org/officeDocument/2006/bibliography"/>
+    <ds:schemaRef ds:uri="http://schemas.microsoft.com/sharepoint/v3/contenttype/forms"/>
   </ds:schemaRefs>
 </ds:datastoreItem>
 </file>
@@ -13561,9 +14342,9 @@
 </file>
 
 <file path=customXml/itemProps3.xml><?xml version="1.0" encoding="utf-8"?>
-<ds:datastoreItem xmlns:ds="http://schemas.openxmlformats.org/officeDocument/2006/customXml" ds:itemID="{97DAB384-FFE8-40D7-A11D-B25780C19657}">
+<ds:datastoreItem xmlns:ds="http://schemas.openxmlformats.org/officeDocument/2006/customXml" ds:itemID="{429B2A69-45CF-4D91-B3B6-DB1D4304B266}">
   <ds:schemaRefs>
-    <ds:schemaRef ds:uri="http://schemas.microsoft.com/sharepoint/v3/contenttype/forms"/>
+    <ds:schemaRef ds:uri="http://schemas.openxmlformats.org/officeDocument/2006/bibliography"/>
   </ds:schemaRefs>
 </ds:datastoreItem>
 </file>

</xml_diff>